<commit_message>
added the all updated files
</commit_message>
<xml_diff>
--- a/Interview Questionier.docx
+++ b/Interview Questionier.docx
@@ -426,7 +426,16 @@
       </w:r>
       <w:proofErr w:type="gramEnd"/>
       <w:r>
-        <w:t>* Data stored in Session Storage is only available for the duration of the browser session. It gets cleared when the browser tab/window is closed or when the session ends (if the browser has session recovery features).</w:t>
+        <w:t xml:space="preserve">* Data stored in Session Storage is only available for the </w:t>
+      </w:r>
+      <w:r>
+        <w:rPr>
+          <w:highlight w:val="lightGray"/>
+        </w:rPr>
+        <w:t>duration of the browser session</w:t>
+      </w:r>
+      <w:r>
+        <w:t>. It gets cleared when the browser tab/window is closed or when the session ends (if the browser has session recovery features).</w:t>
       </w:r>
     </w:p>
     <w:p>

</xml_diff>